<commit_message>
merged with feature/pagination and started to test / implement pagination in client - and fixed closing of detailedTransaction Window after hallplan
</commit_message>
<xml_diff>
--- a/documents/Scrum Documents/Sprinttagebuch.docx
+++ b/documents/Scrum Documents/Sprinttagebuch.docx
@@ -32,10 +32,51 @@
         </w:rPr>
         <w:t>Das Sprinttagebuch dokumentiert den Verlauf bereits abgeschlossener Sprints und bietet eine</w:t>
       </w:r>
+      <w:r>
+        <w:rPr>
+          <w:color w:val="ED7D31" w:themeColor="accent2"/>
+        </w:rPr>
+        <w:t xml:space="preserve"> </w:t>
+      </w:r>
+      <w:r>
+        <w:rPr>
+          <w:color w:val="ED7D31" w:themeColor="accent2"/>
+        </w:rPr>
+        <w:t>Rückschau auf den bisherigen Prozessverlauf. Es wird am Ende des gerade laufenden Sprints</w:t>
+      </w:r>
+      <w:r>
+        <w:rPr>
+          <w:color w:val="ED7D31" w:themeColor="accent2"/>
+        </w:rPr>
+        <w:t xml:space="preserve"> </w:t>
+      </w:r>
+      <w:r>
+        <w:rPr>
+          <w:color w:val="ED7D31" w:themeColor="accent2"/>
+        </w:rPr>
+        <w:t>aktualisiert, indem ein zusätzlicher Sprinteintrag dem Dokument hinzugefügt wird.</w:t>
+      </w:r>
     </w:p>
     <w:p>
       <w:pPr>
         <w:spacing w:after="0"/>
+      </w:pPr>
+    </w:p>
+    <w:p>
+      <w:pPr>
+        <w:rPr>
+          <w:b/>
+        </w:rPr>
+      </w:pPr>
+      <w:r>
+        <w:rPr>
+          <w:b/>
+        </w:rPr>
+        <w:t>Key Elements eines Sprinteintrages:</w:t>
+      </w:r>
+    </w:p>
+    <w:p>
+      <w:pPr>
         <w:rPr>
           <w:color w:val="ED7D31" w:themeColor="accent2"/>
         </w:rPr>
@@ -44,12 +85,117 @@
         <w:rPr>
           <w:color w:val="ED7D31" w:themeColor="accent2"/>
         </w:rPr>
-        <w:t>Rückschau auf den bisherigen Prozessverlauf. Es wird am Ende des gerade laufenden Sprints</w:t>
-      </w:r>
-    </w:p>
-    <w:p>
-      <w:pPr>
-        <w:spacing w:after="0"/>
+        <w:t>Kurzes Update zum Produktstatus. Was wurde im letzten Sprint eingebaut?</w:t>
+      </w:r>
+    </w:p>
+    <w:p>
+      <w:pPr>
+        <w:rPr>
+          <w:u w:val="single"/>
+        </w:rPr>
+      </w:pPr>
+      <w:r>
+        <w:rPr>
+          <w:u w:val="single"/>
+        </w:rPr>
+        <w:t>1. Sprint:</w:t>
+      </w:r>
+    </w:p>
+    <w:p>
+      <w:pPr>
+        <w:pStyle w:val="Listenabsatz"/>
+        <w:numPr>
+          <w:ilvl w:val="0"/>
+          <w:numId w:val="1"/>
+        </w:numPr>
+      </w:pPr>
+      <w:r>
+        <w:t>Kunde anlegen/bearbeiten</w:t>
+      </w:r>
+    </w:p>
+    <w:p>
+      <w:pPr>
+        <w:pStyle w:val="Listenabsatz"/>
+        <w:numPr>
+          <w:ilvl w:val="0"/>
+          <w:numId w:val="1"/>
+        </w:numPr>
+      </w:pPr>
+      <w:r>
+        <w:t>Events + Per</w:t>
+      </w:r>
+      <w:r>
+        <w:t>formances anzeigen, selektieren</w:t>
+      </w:r>
+    </w:p>
+    <w:p>
+      <w:pPr>
+        <w:pStyle w:val="Listenabsatz"/>
+        <w:numPr>
+          <w:ilvl w:val="0"/>
+          <w:numId w:val="1"/>
+        </w:numPr>
+      </w:pPr>
+      <w:r>
+        <w:t xml:space="preserve">Saalplan für Sektoren, weiter </w:t>
+      </w:r>
+      <w:r>
+        <w:t>zur</w:t>
+      </w:r>
+      <w:r>
+        <w:t xml:space="preserve"> Kundenauswahl und</w:t>
+      </w:r>
+      <w:r>
+        <w:t xml:space="preserve"> Detailansicht der Transaktion</w:t>
+      </w:r>
+    </w:p>
+    <w:p>
+      <w:pPr>
+        <w:pStyle w:val="Listenabsatz"/>
+        <w:numPr>
+          <w:ilvl w:val="0"/>
+          <w:numId w:val="1"/>
+        </w:numPr>
+      </w:pPr>
+      <w:r>
+        <w:t>Transaktionsansicht generell mit Suche</w:t>
+      </w:r>
+    </w:p>
+    <w:p>
+      <w:pPr>
+        <w:rPr>
+          <w:u w:val="single"/>
+        </w:rPr>
+      </w:pPr>
+      <w:r>
+        <w:rPr>
+          <w:u w:val="single"/>
+        </w:rPr>
+        <w:t>2</w:t>
+      </w:r>
+      <w:r>
+        <w:rPr>
+          <w:u w:val="single"/>
+        </w:rPr>
+        <w:t>. Sprint:</w:t>
+      </w:r>
+    </w:p>
+    <w:p/>
+    <w:p>
+      <w:pPr>
+        <w:rPr>
+          <w:b/>
+        </w:rPr>
+      </w:pPr>
+      <w:r>
+        <w:rPr>
+          <w:b/>
+        </w:rPr>
+        <w:t>Ergebnisse der Sprint Retrospective:</w:t>
+      </w:r>
+    </w:p>
+    <w:p>
+      <w:pPr>
         <w:rPr>
           <w:color w:val="ED7D31" w:themeColor="accent2"/>
         </w:rPr>
@@ -58,75 +204,121 @@
         <w:rPr>
           <w:color w:val="ED7D31" w:themeColor="accent2"/>
         </w:rPr>
-        <w:t>aktualisiert, indem ein zusätzlicher Sprinteintrag dem Dokument hinzugefügt wird.</w:t>
-      </w:r>
-    </w:p>
-    <w:p>
-      <w:pPr>
-        <w:spacing w:after="0"/>
+        <w:t>Auflistung der Dinge, die schlecht funktioniert haben und verbessert werden müssen. Auflistung</w:t>
+      </w:r>
+      <w:r>
         <w:rPr>
           <w:color w:val="ED7D31" w:themeColor="accent2"/>
         </w:rPr>
-      </w:pPr>
-    </w:p>
-    <w:p>
-      <w:pPr>
-        <w:spacing w:after="0"/>
+        <w:t xml:space="preserve"> </w:t>
+      </w:r>
+      <w:r>
         <w:rPr>
           <w:color w:val="ED7D31" w:themeColor="accent2"/>
         </w:rPr>
-      </w:pPr>
+        <w:t>der Managemententscheidungen, die ausgeführt werden müssen um die Probleme und</w:t>
+      </w:r>
+      <w:r>
+        <w:rPr>
+          <w:color w:val="ED7D31" w:themeColor="accent2"/>
+        </w:rPr>
+        <w:t xml:space="preserve"> </w:t>
+      </w:r>
+      <w:r>
+        <w:rPr>
+          <w:color w:val="ED7D31" w:themeColor="accent2"/>
+        </w:rPr>
+        <w:t>Ärgernisse</w:t>
+      </w:r>
+      <w:r>
+        <w:rPr>
+          <w:color w:val="ED7D31" w:themeColor="accent2"/>
+        </w:rPr>
+        <w:t xml:space="preserve"> im vorherigen Sprint zu lösen/abzuschwächen.</w:t>
+      </w:r>
+    </w:p>
+    <w:p>
+      <w:pPr>
+        <w:rPr>
+          <w:u w:val="single"/>
+        </w:rPr>
+      </w:pPr>
+      <w:r>
+        <w:rPr>
+          <w:u w:val="single"/>
+        </w:rPr>
+        <w:t>1. Sprint</w:t>
+      </w:r>
+    </w:p>
+    <w:p>
+      <w:pPr>
+        <w:pStyle w:val="Listenabsatz"/>
+        <w:numPr>
+          <w:ilvl w:val="0"/>
+          <w:numId w:val="2"/>
+        </w:numPr>
+      </w:pPr>
+      <w:r>
+        <w:t>Aufteilung in die Branches – Abhängigkeiten zwischen den Branches waren zu hoch, dadurch haben wir die Branches untereinander immer wieder gemerged was dann im Endeffekt zu einem großen Branch am letzten Tag geführt hat mit dauernden Konflikten.</w:t>
+      </w:r>
+    </w:p>
+    <w:p>
+      <w:pPr>
+        <w:pStyle w:val="Listenabsatz"/>
+        <w:numPr>
+          <w:ilvl w:val="1"/>
+          <w:numId w:val="2"/>
+        </w:numPr>
+      </w:pPr>
+      <w:r>
+        <w:t xml:space="preserve">Maßnahme: </w:t>
+      </w:r>
+      <w:r>
+        <w:t>Branches vorher schon klar definieren und vor allem auch Schnittstellen klar definieren</w:t>
+      </w:r>
+    </w:p>
+    <w:p>
+      <w:pPr>
+        <w:pStyle w:val="Listenabsatz"/>
+        <w:numPr>
+          <w:ilvl w:val="0"/>
+          <w:numId w:val="2"/>
+        </w:numPr>
+      </w:pPr>
+      <w:r>
+        <w:t>Aufteilung der Arbeiten klarer absprechen – zu Beginn ist es ein paar Mal vorgekommen, dass 2 Leute dieselbe Arbeit auf ihren Branches gemacht haben wegen mangelnder Absprache</w:t>
+      </w:r>
+    </w:p>
+    <w:p>
+      <w:pPr>
+        <w:pStyle w:val="Listenabsatz"/>
+        <w:numPr>
+          <w:ilvl w:val="1"/>
+          <w:numId w:val="2"/>
+        </w:numPr>
+      </w:pPr>
+      <w:r>
+        <w:t xml:space="preserve">Maßnahme: </w:t>
+      </w:r>
+      <w:r>
+        <w:t>das ganze sollte jetzt nicht mehr auftreten, war eher ein Problem zu Beginn – aber auch jetzt sollte jeder wirklich nur in seinem Branch seine vorher ausgemachten Tätigkeiten erledigen und nur dann Änderungen in den Zuständigkeiten einer anderen Person erledigt, wenn er Bescheid gibt und das abspricht.</w:t>
+      </w:r>
+    </w:p>
+    <w:p>
+      <w:pPr>
+        <w:rPr>
+          <w:u w:val="single"/>
+        </w:rPr>
+      </w:pPr>
+      <w:r>
+        <w:rPr>
+          <w:u w:val="single"/>
+        </w:rPr>
+        <w:t>2. Sprint</w:t>
+      </w:r>
       <w:bookmarkStart w:id="0" w:name="_GoBack"/>
       <w:bookmarkEnd w:id="0"/>
     </w:p>
-    <w:p>
-      <w:pPr>
-        <w:rPr>
-          <w:b/>
-        </w:rPr>
-      </w:pPr>
-      <w:r>
-        <w:rPr>
-          <w:b/>
-        </w:rPr>
-        <w:t>Key Elements eines Sprinteintrages:</w:t>
-      </w:r>
-    </w:p>
-    <w:p>
-      <w:r>
-        <w:t>Kurzes Update zum Produktstatus. Was wurde im letzten Sprint eingebaut?</w:t>
-      </w:r>
-    </w:p>
-    <w:p>
-      <w:pPr>
-        <w:rPr>
-          <w:b/>
-        </w:rPr>
-      </w:pPr>
-      <w:r>
-        <w:rPr>
-          <w:b/>
-        </w:rPr>
-        <w:t>Ergebnisse der Sprint Retrospective:</w:t>
-      </w:r>
-    </w:p>
-    <w:p>
-      <w:r>
-        <w:t>Auflistung der Dinge, die schlecht funktioniert haben und verbessert werden müssen. Auflistung</w:t>
-      </w:r>
-    </w:p>
-    <w:p>
-      <w:r>
-        <w:t>der Managemententscheidungen, die ausgeführt werden müssen um die Probleme und</w:t>
-      </w:r>
-    </w:p>
-    <w:p>
-      <w:r>
-        <w:t>Ägernisse im vorherigen Sprint zu lösen/abzuschwächen.</w:t>
-      </w:r>
-    </w:p>
-    <w:p/>
-    <w:p/>
     <w:sectPr>
       <w:pgSz w:w="11906" w:h="16838"/>
       <w:pgMar w:top="1417" w:right="1417" w:bottom="1134" w:left="1417" w:header="708" w:footer="708" w:gutter="0"/>
@@ -135,6 +327,410 @@
     </w:sectPr>
   </w:body>
 </w:document>
+</file>
+
+<file path=word/numbering.xml><?xml version="1.0" encoding="utf-8"?>
+<w:numbering xmlns:wpc="http://schemas.microsoft.com/office/word/2010/wordprocessingCanvas" xmlns:cx="http://schemas.microsoft.com/office/drawing/2014/chartex" xmlns:cx1="http://schemas.microsoft.com/office/drawing/2015/9/8/chartex" xmlns:mc="http://schemas.openxmlformats.org/markup-compatibility/2006" xmlns:o="urn:schemas-microsoft-com:office:office" xmlns:r="http://schemas.openxmlformats.org/officeDocument/2006/relationships" xmlns:m="http://schemas.openxmlformats.org/officeDocument/2006/math" xmlns:v="urn:schemas-microsoft-com:vml" xmlns:wp14="http://schemas.microsoft.com/office/word/2010/wordprocessingDrawing" xmlns:wp="http://schemas.openxmlformats.org/drawingml/2006/wordprocessingDrawing" xmlns:w10="urn:schemas-microsoft-com:office:word" xmlns:w="http://schemas.openxmlformats.org/wordprocessingml/2006/main" xmlns:w14="http://schemas.microsoft.com/office/word/2010/wordml" xmlns:w15="http://schemas.microsoft.com/office/word/2012/wordml" xmlns:w16se="http://schemas.microsoft.com/office/word/2015/wordml/symex" xmlns:wpg="http://schemas.microsoft.com/office/word/2010/wordprocessingGroup" xmlns:wpi="http://schemas.microsoft.com/office/word/2010/wordprocessingInk" xmlns:wne="http://schemas.microsoft.com/office/word/2006/wordml" xmlns:wps="http://schemas.microsoft.com/office/word/2010/wordprocessingShape" mc:Ignorable="w14 w15 w16se wp14">
+  <w:abstractNum w:abstractNumId="0" w15:restartNumberingAfterBreak="0">
+    <w:nsid w:val="0EB744C7"/>
+    <w:multiLevelType w:val="hybridMultilevel"/>
+    <w:tmpl w:val="D4043B6E"/>
+    <w:lvl w:ilvl="0" w:tplc="707A5436">
+      <w:start w:val="1"/>
+      <w:numFmt w:val="decimal"/>
+      <w:lvlText w:val="%1."/>
+      <w:lvlJc w:val="left"/>
+      <w:pPr>
+        <w:ind w:left="720" w:hanging="360"/>
+      </w:pPr>
+      <w:rPr>
+        <w:rFonts w:asciiTheme="minorHAnsi" w:eastAsiaTheme="minorHAnsi" w:hAnsiTheme="minorHAnsi" w:cstheme="minorBidi"/>
+        <w:color w:val="auto"/>
+      </w:rPr>
+    </w:lvl>
+    <w:lvl w:ilvl="1" w:tplc="0C070019" w:tentative="1">
+      <w:start w:val="1"/>
+      <w:numFmt w:val="lowerLetter"/>
+      <w:lvlText w:val="%2."/>
+      <w:lvlJc w:val="left"/>
+      <w:pPr>
+        <w:ind w:left="1440" w:hanging="360"/>
+      </w:pPr>
+    </w:lvl>
+    <w:lvl w:ilvl="2" w:tplc="0C07001B" w:tentative="1">
+      <w:start w:val="1"/>
+      <w:numFmt w:val="lowerRoman"/>
+      <w:lvlText w:val="%3."/>
+      <w:lvlJc w:val="right"/>
+      <w:pPr>
+        <w:ind w:left="2160" w:hanging="180"/>
+      </w:pPr>
+    </w:lvl>
+    <w:lvl w:ilvl="3" w:tplc="0C07000F" w:tentative="1">
+      <w:start w:val="1"/>
+      <w:numFmt w:val="decimal"/>
+      <w:lvlText w:val="%4."/>
+      <w:lvlJc w:val="left"/>
+      <w:pPr>
+        <w:ind w:left="2880" w:hanging="360"/>
+      </w:pPr>
+    </w:lvl>
+    <w:lvl w:ilvl="4" w:tplc="0C070019" w:tentative="1">
+      <w:start w:val="1"/>
+      <w:numFmt w:val="lowerLetter"/>
+      <w:lvlText w:val="%5."/>
+      <w:lvlJc w:val="left"/>
+      <w:pPr>
+        <w:ind w:left="3600" w:hanging="360"/>
+      </w:pPr>
+    </w:lvl>
+    <w:lvl w:ilvl="5" w:tplc="0C07001B" w:tentative="1">
+      <w:start w:val="1"/>
+      <w:numFmt w:val="lowerRoman"/>
+      <w:lvlText w:val="%6."/>
+      <w:lvlJc w:val="right"/>
+      <w:pPr>
+        <w:ind w:left="4320" w:hanging="180"/>
+      </w:pPr>
+    </w:lvl>
+    <w:lvl w:ilvl="6" w:tplc="0C07000F" w:tentative="1">
+      <w:start w:val="1"/>
+      <w:numFmt w:val="decimal"/>
+      <w:lvlText w:val="%7."/>
+      <w:lvlJc w:val="left"/>
+      <w:pPr>
+        <w:ind w:left="5040" w:hanging="360"/>
+      </w:pPr>
+    </w:lvl>
+    <w:lvl w:ilvl="7" w:tplc="0C070019" w:tentative="1">
+      <w:start w:val="1"/>
+      <w:numFmt w:val="lowerLetter"/>
+      <w:lvlText w:val="%8."/>
+      <w:lvlJc w:val="left"/>
+      <w:pPr>
+        <w:ind w:left="5760" w:hanging="360"/>
+      </w:pPr>
+    </w:lvl>
+    <w:lvl w:ilvl="8" w:tplc="0C07001B" w:tentative="1">
+      <w:start w:val="1"/>
+      <w:numFmt w:val="lowerRoman"/>
+      <w:lvlText w:val="%9."/>
+      <w:lvlJc w:val="right"/>
+      <w:pPr>
+        <w:ind w:left="6480" w:hanging="180"/>
+      </w:pPr>
+    </w:lvl>
+  </w:abstractNum>
+  <w:abstractNum w:abstractNumId="1" w15:restartNumberingAfterBreak="0">
+    <w:nsid w:val="315B2351"/>
+    <w:multiLevelType w:val="hybridMultilevel"/>
+    <w:tmpl w:val="9532419C"/>
+    <w:lvl w:ilvl="0" w:tplc="5B4C07B4">
+      <w:start w:val="1"/>
+      <w:numFmt w:val="bullet"/>
+      <w:lvlText w:val=""/>
+      <w:lvlJc w:val="left"/>
+      <w:pPr>
+        <w:ind w:left="720" w:hanging="360"/>
+      </w:pPr>
+      <w:rPr>
+        <w:rFonts w:ascii="Symbol" w:hAnsi="Symbol" w:hint="default"/>
+        <w:color w:val="auto"/>
+      </w:rPr>
+    </w:lvl>
+    <w:lvl w:ilvl="1" w:tplc="0C070003">
+      <w:start w:val="1"/>
+      <w:numFmt w:val="bullet"/>
+      <w:lvlText w:val="o"/>
+      <w:lvlJc w:val="left"/>
+      <w:pPr>
+        <w:ind w:left="1440" w:hanging="360"/>
+      </w:pPr>
+      <w:rPr>
+        <w:rFonts w:ascii="Courier New" w:hAnsi="Courier New" w:cs="Courier New" w:hint="default"/>
+      </w:rPr>
+    </w:lvl>
+    <w:lvl w:ilvl="2" w:tplc="0C070005" w:tentative="1">
+      <w:start w:val="1"/>
+      <w:numFmt w:val="bullet"/>
+      <w:lvlText w:val=""/>
+      <w:lvlJc w:val="left"/>
+      <w:pPr>
+        <w:ind w:left="2160" w:hanging="360"/>
+      </w:pPr>
+      <w:rPr>
+        <w:rFonts w:ascii="Wingdings" w:hAnsi="Wingdings" w:hint="default"/>
+      </w:rPr>
+    </w:lvl>
+    <w:lvl w:ilvl="3" w:tplc="0C070001" w:tentative="1">
+      <w:start w:val="1"/>
+      <w:numFmt w:val="bullet"/>
+      <w:lvlText w:val=""/>
+      <w:lvlJc w:val="left"/>
+      <w:pPr>
+        <w:ind w:left="2880" w:hanging="360"/>
+      </w:pPr>
+      <w:rPr>
+        <w:rFonts w:ascii="Symbol" w:hAnsi="Symbol" w:hint="default"/>
+      </w:rPr>
+    </w:lvl>
+    <w:lvl w:ilvl="4" w:tplc="0C070003" w:tentative="1">
+      <w:start w:val="1"/>
+      <w:numFmt w:val="bullet"/>
+      <w:lvlText w:val="o"/>
+      <w:lvlJc w:val="left"/>
+      <w:pPr>
+        <w:ind w:left="3600" w:hanging="360"/>
+      </w:pPr>
+      <w:rPr>
+        <w:rFonts w:ascii="Courier New" w:hAnsi="Courier New" w:cs="Courier New" w:hint="default"/>
+      </w:rPr>
+    </w:lvl>
+    <w:lvl w:ilvl="5" w:tplc="0C070005" w:tentative="1">
+      <w:start w:val="1"/>
+      <w:numFmt w:val="bullet"/>
+      <w:lvlText w:val=""/>
+      <w:lvlJc w:val="left"/>
+      <w:pPr>
+        <w:ind w:left="4320" w:hanging="360"/>
+      </w:pPr>
+      <w:rPr>
+        <w:rFonts w:ascii="Wingdings" w:hAnsi="Wingdings" w:hint="default"/>
+      </w:rPr>
+    </w:lvl>
+    <w:lvl w:ilvl="6" w:tplc="0C070001" w:tentative="1">
+      <w:start w:val="1"/>
+      <w:numFmt w:val="bullet"/>
+      <w:lvlText w:val=""/>
+      <w:lvlJc w:val="left"/>
+      <w:pPr>
+        <w:ind w:left="5040" w:hanging="360"/>
+      </w:pPr>
+      <w:rPr>
+        <w:rFonts w:ascii="Symbol" w:hAnsi="Symbol" w:hint="default"/>
+      </w:rPr>
+    </w:lvl>
+    <w:lvl w:ilvl="7" w:tplc="0C070003" w:tentative="1">
+      <w:start w:val="1"/>
+      <w:numFmt w:val="bullet"/>
+      <w:lvlText w:val="o"/>
+      <w:lvlJc w:val="left"/>
+      <w:pPr>
+        <w:ind w:left="5760" w:hanging="360"/>
+      </w:pPr>
+      <w:rPr>
+        <w:rFonts w:ascii="Courier New" w:hAnsi="Courier New" w:cs="Courier New" w:hint="default"/>
+      </w:rPr>
+    </w:lvl>
+    <w:lvl w:ilvl="8" w:tplc="0C070005" w:tentative="1">
+      <w:start w:val="1"/>
+      <w:numFmt w:val="bullet"/>
+      <w:lvlText w:val=""/>
+      <w:lvlJc w:val="left"/>
+      <w:pPr>
+        <w:ind w:left="6480" w:hanging="360"/>
+      </w:pPr>
+      <w:rPr>
+        <w:rFonts w:ascii="Wingdings" w:hAnsi="Wingdings" w:hint="default"/>
+      </w:rPr>
+    </w:lvl>
+  </w:abstractNum>
+  <w:abstractNum w:abstractNumId="2" w15:restartNumberingAfterBreak="0">
+    <w:nsid w:val="321C0B28"/>
+    <w:multiLevelType w:val="hybridMultilevel"/>
+    <w:tmpl w:val="A7C6ED74"/>
+    <w:lvl w:ilvl="0" w:tplc="0C07000F">
+      <w:start w:val="1"/>
+      <w:numFmt w:val="decimal"/>
+      <w:lvlText w:val="%1."/>
+      <w:lvlJc w:val="left"/>
+      <w:pPr>
+        <w:ind w:left="720" w:hanging="360"/>
+      </w:pPr>
+      <w:rPr>
+        <w:rFonts w:hint="default"/>
+      </w:rPr>
+    </w:lvl>
+    <w:lvl w:ilvl="1" w:tplc="0C070019" w:tentative="1">
+      <w:start w:val="1"/>
+      <w:numFmt w:val="lowerLetter"/>
+      <w:lvlText w:val="%2."/>
+      <w:lvlJc w:val="left"/>
+      <w:pPr>
+        <w:ind w:left="1440" w:hanging="360"/>
+      </w:pPr>
+    </w:lvl>
+    <w:lvl w:ilvl="2" w:tplc="0C07001B" w:tentative="1">
+      <w:start w:val="1"/>
+      <w:numFmt w:val="lowerRoman"/>
+      <w:lvlText w:val="%3."/>
+      <w:lvlJc w:val="right"/>
+      <w:pPr>
+        <w:ind w:left="2160" w:hanging="180"/>
+      </w:pPr>
+    </w:lvl>
+    <w:lvl w:ilvl="3" w:tplc="0C07000F" w:tentative="1">
+      <w:start w:val="1"/>
+      <w:numFmt w:val="decimal"/>
+      <w:lvlText w:val="%4."/>
+      <w:lvlJc w:val="left"/>
+      <w:pPr>
+        <w:ind w:left="2880" w:hanging="360"/>
+      </w:pPr>
+    </w:lvl>
+    <w:lvl w:ilvl="4" w:tplc="0C070019" w:tentative="1">
+      <w:start w:val="1"/>
+      <w:numFmt w:val="lowerLetter"/>
+      <w:lvlText w:val="%5."/>
+      <w:lvlJc w:val="left"/>
+      <w:pPr>
+        <w:ind w:left="3600" w:hanging="360"/>
+      </w:pPr>
+    </w:lvl>
+    <w:lvl w:ilvl="5" w:tplc="0C07001B" w:tentative="1">
+      <w:start w:val="1"/>
+      <w:numFmt w:val="lowerRoman"/>
+      <w:lvlText w:val="%6."/>
+      <w:lvlJc w:val="right"/>
+      <w:pPr>
+        <w:ind w:left="4320" w:hanging="180"/>
+      </w:pPr>
+    </w:lvl>
+    <w:lvl w:ilvl="6" w:tplc="0C07000F" w:tentative="1">
+      <w:start w:val="1"/>
+      <w:numFmt w:val="decimal"/>
+      <w:lvlText w:val="%7."/>
+      <w:lvlJc w:val="left"/>
+      <w:pPr>
+        <w:ind w:left="5040" w:hanging="360"/>
+      </w:pPr>
+    </w:lvl>
+    <w:lvl w:ilvl="7" w:tplc="0C070019" w:tentative="1">
+      <w:start w:val="1"/>
+      <w:numFmt w:val="lowerLetter"/>
+      <w:lvlText w:val="%8."/>
+      <w:lvlJc w:val="left"/>
+      <w:pPr>
+        <w:ind w:left="5760" w:hanging="360"/>
+      </w:pPr>
+    </w:lvl>
+    <w:lvl w:ilvl="8" w:tplc="0C07001B" w:tentative="1">
+      <w:start w:val="1"/>
+      <w:numFmt w:val="lowerRoman"/>
+      <w:lvlText w:val="%9."/>
+      <w:lvlJc w:val="right"/>
+      <w:pPr>
+        <w:ind w:left="6480" w:hanging="180"/>
+      </w:pPr>
+    </w:lvl>
+  </w:abstractNum>
+  <w:abstractNum w:abstractNumId="3" w15:restartNumberingAfterBreak="0">
+    <w:nsid w:val="6ED355D0"/>
+    <w:multiLevelType w:val="hybridMultilevel"/>
+    <w:tmpl w:val="3E441AAA"/>
+    <w:lvl w:ilvl="0" w:tplc="0C070001">
+      <w:start w:val="1"/>
+      <w:numFmt w:val="bullet"/>
+      <w:lvlText w:val=""/>
+      <w:lvlJc w:val="left"/>
+      <w:pPr>
+        <w:ind w:left="720" w:hanging="360"/>
+      </w:pPr>
+      <w:rPr>
+        <w:rFonts w:ascii="Symbol" w:hAnsi="Symbol" w:hint="default"/>
+        <w:color w:val="auto"/>
+      </w:rPr>
+    </w:lvl>
+    <w:lvl w:ilvl="1" w:tplc="51AE1A76">
+      <w:start w:val="1"/>
+      <w:numFmt w:val="bullet"/>
+      <w:lvlText w:val=""/>
+      <w:lvlJc w:val="left"/>
+      <w:pPr>
+        <w:ind w:left="1440" w:hanging="360"/>
+      </w:pPr>
+      <w:rPr>
+        <w:rFonts w:ascii="Symbol" w:hAnsi="Symbol"/>
+        <w:color w:val="auto"/>
+      </w:rPr>
+    </w:lvl>
+    <w:lvl w:ilvl="2" w:tplc="0C07001B" w:tentative="1">
+      <w:start w:val="1"/>
+      <w:numFmt w:val="lowerRoman"/>
+      <w:lvlText w:val="%3."/>
+      <w:lvlJc w:val="right"/>
+      <w:pPr>
+        <w:ind w:left="2160" w:hanging="180"/>
+      </w:pPr>
+    </w:lvl>
+    <w:lvl w:ilvl="3" w:tplc="0C07000F" w:tentative="1">
+      <w:start w:val="1"/>
+      <w:numFmt w:val="decimal"/>
+      <w:lvlText w:val="%4."/>
+      <w:lvlJc w:val="left"/>
+      <w:pPr>
+        <w:ind w:left="2880" w:hanging="360"/>
+      </w:pPr>
+    </w:lvl>
+    <w:lvl w:ilvl="4" w:tplc="0C070019" w:tentative="1">
+      <w:start w:val="1"/>
+      <w:numFmt w:val="lowerLetter"/>
+      <w:lvlText w:val="%5."/>
+      <w:lvlJc w:val="left"/>
+      <w:pPr>
+        <w:ind w:left="3600" w:hanging="360"/>
+      </w:pPr>
+    </w:lvl>
+    <w:lvl w:ilvl="5" w:tplc="0C07001B" w:tentative="1">
+      <w:start w:val="1"/>
+      <w:numFmt w:val="lowerRoman"/>
+      <w:lvlText w:val="%6."/>
+      <w:lvlJc w:val="right"/>
+      <w:pPr>
+        <w:ind w:left="4320" w:hanging="180"/>
+      </w:pPr>
+    </w:lvl>
+    <w:lvl w:ilvl="6" w:tplc="0C07000F" w:tentative="1">
+      <w:start w:val="1"/>
+      <w:numFmt w:val="decimal"/>
+      <w:lvlText w:val="%7."/>
+      <w:lvlJc w:val="left"/>
+      <w:pPr>
+        <w:ind w:left="5040" w:hanging="360"/>
+      </w:pPr>
+    </w:lvl>
+    <w:lvl w:ilvl="7" w:tplc="0C070019" w:tentative="1">
+      <w:start w:val="1"/>
+      <w:numFmt w:val="lowerLetter"/>
+      <w:lvlText w:val="%8."/>
+      <w:lvlJc w:val="left"/>
+      <w:pPr>
+        <w:ind w:left="5760" w:hanging="360"/>
+      </w:pPr>
+    </w:lvl>
+    <w:lvl w:ilvl="8" w:tplc="0C07001B" w:tentative="1">
+      <w:start w:val="1"/>
+      <w:numFmt w:val="lowerRoman"/>
+      <w:lvlText w:val="%9."/>
+      <w:lvlJc w:val="right"/>
+      <w:pPr>
+        <w:ind w:left="6480" w:hanging="180"/>
+      </w:pPr>
+    </w:lvl>
+  </w:abstractNum>
+  <w:num w:numId="1">
+    <w:abstractNumId w:val="1"/>
+  </w:num>
+  <w:num w:numId="2">
+    <w:abstractNumId w:val="3"/>
+  </w:num>
+  <w:num w:numId="3">
+    <w:abstractNumId w:val="0"/>
+  </w:num>
+  <w:num w:numId="4">
+    <w:abstractNumId w:val="2"/>
+  </w:num>
+</w:numbering>
 </file>
 
 <file path=word/styles.xml><?xml version="1.0" encoding="utf-8"?>
@@ -601,6 +1197,17 @@
       <w:szCs w:val="32"/>
     </w:rPr>
   </w:style>
+  <w:style w:type="paragraph" w:styleId="Listenabsatz">
+    <w:name w:val="List Paragraph"/>
+    <w:basedOn w:val="Standard"/>
+    <w:uiPriority w:val="34"/>
+    <w:qFormat/>
+    <w:rsid w:val="00393E7A"/>
+    <w:pPr>
+      <w:ind w:left="720"/>
+      <w:contextualSpacing/>
+    </w:pPr>
+  </w:style>
 </w:styles>
 </file>
 

</xml_diff>

<commit_message>
added sprint docuemnts for second sprint
</commit_message>
<xml_diff>
--- a/documents/Scrum Documents/Sprinttagebuch.docx
+++ b/documents/Scrum Documents/Sprinttagebuch.docx
@@ -21,49 +21,6 @@
     </w:p>
     <w:p>
       <w:pPr>
-        <w:spacing w:after="0"/>
-        <w:rPr>
-          <w:color w:val="ED7D31" w:themeColor="accent2"/>
-        </w:rPr>
-      </w:pPr>
-      <w:r>
-        <w:rPr>
-          <w:color w:val="ED7D31" w:themeColor="accent2"/>
-        </w:rPr>
-        <w:t>Das Sprinttagebuch dokumentiert den Verlauf bereits abgeschlossener Sprints und bietet eine</w:t>
-      </w:r>
-      <w:r>
-        <w:rPr>
-          <w:color w:val="ED7D31" w:themeColor="accent2"/>
-        </w:rPr>
-        <w:t xml:space="preserve"> </w:t>
-      </w:r>
-      <w:r>
-        <w:rPr>
-          <w:color w:val="ED7D31" w:themeColor="accent2"/>
-        </w:rPr>
-        <w:t>Rückschau auf den bisherigen Prozessverlauf. Es wird am Ende des gerade laufenden Sprints</w:t>
-      </w:r>
-      <w:r>
-        <w:rPr>
-          <w:color w:val="ED7D31" w:themeColor="accent2"/>
-        </w:rPr>
-        <w:t xml:space="preserve"> </w:t>
-      </w:r>
-      <w:r>
-        <w:rPr>
-          <w:color w:val="ED7D31" w:themeColor="accent2"/>
-        </w:rPr>
-        <w:t>aktualisiert, indem ein zusätzlicher Sprinteintrag dem Dokument hinzugefügt wird.</w:t>
-      </w:r>
-    </w:p>
-    <w:p>
-      <w:pPr>
-        <w:spacing w:after="0"/>
-      </w:pPr>
-    </w:p>
-    <w:p>
-      <w:pPr>
         <w:rPr>
           <w:b/>
         </w:rPr>
@@ -73,19 +30,6 @@
           <w:b/>
         </w:rPr>
         <w:t>Key Elements eines Sprinteintrages:</w:t>
-      </w:r>
-    </w:p>
-    <w:p>
-      <w:pPr>
-        <w:rPr>
-          <w:color w:val="ED7D31" w:themeColor="accent2"/>
-        </w:rPr>
-      </w:pPr>
-      <w:r>
-        <w:rPr>
-          <w:color w:val="ED7D31" w:themeColor="accent2"/>
-        </w:rPr>
-        <w:t>Kurzes Update zum Produktstatus. Was wurde im letzten Sprint eingebaut?</w:t>
       </w:r>
     </w:p>
     <w:p>
@@ -180,7 +124,73 @@
         <w:t>. Sprint:</w:t>
       </w:r>
     </w:p>
-    <w:p/>
+    <w:p>
+      <w:pPr>
+        <w:pStyle w:val="Listenabsatz"/>
+        <w:numPr>
+          <w:ilvl w:val="0"/>
+          <w:numId w:val="5"/>
+        </w:numPr>
+      </w:pPr>
+      <w:r>
+        <w:t>Pagination der Kunden-, Events- und Transaktionslisten inklusive der Kunden- und Transaktionssuche</w:t>
+      </w:r>
+    </w:p>
+    <w:p>
+      <w:pPr>
+        <w:pStyle w:val="Listenabsatz"/>
+        <w:numPr>
+          <w:ilvl w:val="0"/>
+          <w:numId w:val="5"/>
+        </w:numPr>
+      </w:pPr>
+      <w:r>
+        <w:t>Ticketverkauf / -reservierung / -stornierung sowohl serverseitig als auch clientseitig erstellen und anbinden</w:t>
+      </w:r>
+    </w:p>
+    <w:p>
+      <w:pPr>
+        <w:pStyle w:val="Listenabsatz"/>
+        <w:numPr>
+          <w:ilvl w:val="0"/>
+          <w:numId w:val="5"/>
+        </w:numPr>
+      </w:pPr>
+      <w:r>
+        <w:t>Saalplan für Sitzplätze</w:t>
+      </w:r>
+      <w:r>
+        <w:t xml:space="preserve"> inklusive der Abwahl bereits ausgewählter Tickets</w:t>
+      </w:r>
+    </w:p>
+    <w:p>
+      <w:pPr>
+        <w:rPr>
+          <w:u w:val="single"/>
+        </w:rPr>
+      </w:pPr>
+      <w:r>
+        <w:rPr>
+          <w:u w:val="single"/>
+        </w:rPr>
+        <w:t>3</w:t>
+      </w:r>
+      <w:r>
+        <w:rPr>
+          <w:u w:val="single"/>
+        </w:rPr>
+        <w:t>. Sprint:</w:t>
+      </w:r>
+    </w:p>
+    <w:p>
+      <w:pPr>
+        <w:pStyle w:val="Listenabsatz"/>
+        <w:numPr>
+          <w:ilvl w:val="0"/>
+          <w:numId w:val="6"/>
+        </w:numPr>
+      </w:pPr>
+    </w:p>
     <w:p>
       <w:pPr>
         <w:rPr>
@@ -305,6 +315,11 @@
       </w:r>
     </w:p>
     <w:p>
+      <w:r>
+        <w:br w:type="page"/>
+      </w:r>
+    </w:p>
+    <w:p>
       <w:pPr>
         <w:rPr>
           <w:u w:val="single"/>
@@ -314,10 +329,90 @@
         <w:rPr>
           <w:u w:val="single"/>
         </w:rPr>
+        <w:lastRenderedPageBreak/>
         <w:t>2. Sprint</w:t>
+      </w:r>
+    </w:p>
+    <w:p>
+      <w:pPr>
+        <w:pStyle w:val="Listenabsatz"/>
+        <w:numPr>
+          <w:ilvl w:val="0"/>
+          <w:numId w:val="7"/>
+        </w:numPr>
+      </w:pPr>
+      <w:r>
+        <w:t>nur sehr sporadische Verwendung von Redmine</w:t>
+      </w:r>
+    </w:p>
+    <w:p>
+      <w:pPr>
+        <w:pStyle w:val="Listenabsatz"/>
+        <w:numPr>
+          <w:ilvl w:val="1"/>
+          <w:numId w:val="7"/>
+        </w:numPr>
+      </w:pPr>
+      <w:r>
+        <w:t>Maßnahme: wir haben sofort nach dem MR2 (=Sprintende) damit begonnen, ein Wiki in Redmine aufzubauen und alle Dateien mit aktuellem Stand darin zu verlinken. Jeder im Team ist ab jetzt dazu angehalten, seine Dateien immer in Redmine aktuell zu halten und die Links zu aktualisieren</w:t>
+      </w:r>
+    </w:p>
+    <w:p>
+      <w:pPr>
+        <w:pStyle w:val="Listenabsatz"/>
+        <w:numPr>
+          <w:ilvl w:val="0"/>
+          <w:numId w:val="7"/>
+        </w:numPr>
+      </w:pPr>
+      <w:r>
+        <w:t>Nicht lauffähiger Code nach dem Sprintende am master-branch ist nicht akzeptabel</w:t>
+      </w:r>
+    </w:p>
+    <w:p>
+      <w:pPr>
+        <w:pStyle w:val="Listenabsatz"/>
+        <w:numPr>
+          <w:ilvl w:val="1"/>
+          <w:numId w:val="7"/>
+        </w:numPr>
+      </w:pPr>
+      <w:r>
+        <w:t>Maßnahme: bevor der Code dann wirklich auf den master-branch gepushed wird, sollte eine Person den Code nochmal außerhalb von Intellij und jeder Entwicklungsumgebung nur über die Command-Line manuell kompilieren und</w:t>
       </w:r>
       <w:bookmarkStart w:id="0" w:name="_GoBack"/>
       <w:bookmarkEnd w:id="0"/>
+      <w:r>
+        <w:t xml:space="preserve"> testen.</w:t>
+      </w:r>
+    </w:p>
+    <w:p>
+      <w:pPr>
+        <w:rPr>
+          <w:u w:val="single"/>
+        </w:rPr>
+      </w:pPr>
+      <w:r>
+        <w:rPr>
+          <w:u w:val="single"/>
+        </w:rPr>
+        <w:t>3</w:t>
+      </w:r>
+      <w:r>
+        <w:rPr>
+          <w:u w:val="single"/>
+        </w:rPr>
+        <w:t>. Sprint</w:t>
+      </w:r>
+    </w:p>
+    <w:p>
+      <w:pPr>
+        <w:pStyle w:val="Listenabsatz"/>
+        <w:numPr>
+          <w:ilvl w:val="0"/>
+          <w:numId w:val="7"/>
+        </w:numPr>
+      </w:pPr>
     </w:p>
     <w:sectPr>
       <w:pgSz w:w="11906" w:h="16838"/>
@@ -625,6 +720,345 @@
     </w:lvl>
   </w:abstractNum>
   <w:abstractNum w:abstractNumId="3" w15:restartNumberingAfterBreak="0">
+    <w:nsid w:val="36E95A47"/>
+    <w:multiLevelType w:val="hybridMultilevel"/>
+    <w:tmpl w:val="468A6FE4"/>
+    <w:lvl w:ilvl="0" w:tplc="0C070001">
+      <w:start w:val="1"/>
+      <w:numFmt w:val="bullet"/>
+      <w:lvlText w:val=""/>
+      <w:lvlJc w:val="left"/>
+      <w:pPr>
+        <w:ind w:left="720" w:hanging="360"/>
+      </w:pPr>
+      <w:rPr>
+        <w:rFonts w:ascii="Symbol" w:hAnsi="Symbol" w:hint="default"/>
+      </w:rPr>
+    </w:lvl>
+    <w:lvl w:ilvl="1" w:tplc="0C070003" w:tentative="1">
+      <w:start w:val="1"/>
+      <w:numFmt w:val="bullet"/>
+      <w:lvlText w:val="o"/>
+      <w:lvlJc w:val="left"/>
+      <w:pPr>
+        <w:ind w:left="1440" w:hanging="360"/>
+      </w:pPr>
+      <w:rPr>
+        <w:rFonts w:ascii="Courier New" w:hAnsi="Courier New" w:cs="Courier New" w:hint="default"/>
+      </w:rPr>
+    </w:lvl>
+    <w:lvl w:ilvl="2" w:tplc="0C070005" w:tentative="1">
+      <w:start w:val="1"/>
+      <w:numFmt w:val="bullet"/>
+      <w:lvlText w:val=""/>
+      <w:lvlJc w:val="left"/>
+      <w:pPr>
+        <w:ind w:left="2160" w:hanging="360"/>
+      </w:pPr>
+      <w:rPr>
+        <w:rFonts w:ascii="Wingdings" w:hAnsi="Wingdings" w:hint="default"/>
+      </w:rPr>
+    </w:lvl>
+    <w:lvl w:ilvl="3" w:tplc="0C070001" w:tentative="1">
+      <w:start w:val="1"/>
+      <w:numFmt w:val="bullet"/>
+      <w:lvlText w:val=""/>
+      <w:lvlJc w:val="left"/>
+      <w:pPr>
+        <w:ind w:left="2880" w:hanging="360"/>
+      </w:pPr>
+      <w:rPr>
+        <w:rFonts w:ascii="Symbol" w:hAnsi="Symbol" w:hint="default"/>
+      </w:rPr>
+    </w:lvl>
+    <w:lvl w:ilvl="4" w:tplc="0C070003" w:tentative="1">
+      <w:start w:val="1"/>
+      <w:numFmt w:val="bullet"/>
+      <w:lvlText w:val="o"/>
+      <w:lvlJc w:val="left"/>
+      <w:pPr>
+        <w:ind w:left="3600" w:hanging="360"/>
+      </w:pPr>
+      <w:rPr>
+        <w:rFonts w:ascii="Courier New" w:hAnsi="Courier New" w:cs="Courier New" w:hint="default"/>
+      </w:rPr>
+    </w:lvl>
+    <w:lvl w:ilvl="5" w:tplc="0C070005" w:tentative="1">
+      <w:start w:val="1"/>
+      <w:numFmt w:val="bullet"/>
+      <w:lvlText w:val=""/>
+      <w:lvlJc w:val="left"/>
+      <w:pPr>
+        <w:ind w:left="4320" w:hanging="360"/>
+      </w:pPr>
+      <w:rPr>
+        <w:rFonts w:ascii="Wingdings" w:hAnsi="Wingdings" w:hint="default"/>
+      </w:rPr>
+    </w:lvl>
+    <w:lvl w:ilvl="6" w:tplc="0C070001" w:tentative="1">
+      <w:start w:val="1"/>
+      <w:numFmt w:val="bullet"/>
+      <w:lvlText w:val=""/>
+      <w:lvlJc w:val="left"/>
+      <w:pPr>
+        <w:ind w:left="5040" w:hanging="360"/>
+      </w:pPr>
+      <w:rPr>
+        <w:rFonts w:ascii="Symbol" w:hAnsi="Symbol" w:hint="default"/>
+      </w:rPr>
+    </w:lvl>
+    <w:lvl w:ilvl="7" w:tplc="0C070003" w:tentative="1">
+      <w:start w:val="1"/>
+      <w:numFmt w:val="bullet"/>
+      <w:lvlText w:val="o"/>
+      <w:lvlJc w:val="left"/>
+      <w:pPr>
+        <w:ind w:left="5760" w:hanging="360"/>
+      </w:pPr>
+      <w:rPr>
+        <w:rFonts w:ascii="Courier New" w:hAnsi="Courier New" w:cs="Courier New" w:hint="default"/>
+      </w:rPr>
+    </w:lvl>
+    <w:lvl w:ilvl="8" w:tplc="0C070005" w:tentative="1">
+      <w:start w:val="1"/>
+      <w:numFmt w:val="bullet"/>
+      <w:lvlText w:val=""/>
+      <w:lvlJc w:val="left"/>
+      <w:pPr>
+        <w:ind w:left="6480" w:hanging="360"/>
+      </w:pPr>
+      <w:rPr>
+        <w:rFonts w:ascii="Wingdings" w:hAnsi="Wingdings" w:hint="default"/>
+      </w:rPr>
+    </w:lvl>
+  </w:abstractNum>
+  <w:abstractNum w:abstractNumId="4" w15:restartNumberingAfterBreak="0">
+    <w:nsid w:val="45D53D38"/>
+    <w:multiLevelType w:val="hybridMultilevel"/>
+    <w:tmpl w:val="B8FAEDA8"/>
+    <w:lvl w:ilvl="0" w:tplc="0C070001">
+      <w:start w:val="1"/>
+      <w:numFmt w:val="bullet"/>
+      <w:lvlText w:val=""/>
+      <w:lvlJc w:val="left"/>
+      <w:pPr>
+        <w:ind w:left="720" w:hanging="360"/>
+      </w:pPr>
+      <w:rPr>
+        <w:rFonts w:ascii="Symbol" w:hAnsi="Symbol" w:hint="default"/>
+      </w:rPr>
+    </w:lvl>
+    <w:lvl w:ilvl="1" w:tplc="0C070003" w:tentative="1">
+      <w:start w:val="1"/>
+      <w:numFmt w:val="bullet"/>
+      <w:lvlText w:val="o"/>
+      <w:lvlJc w:val="left"/>
+      <w:pPr>
+        <w:ind w:left="1440" w:hanging="360"/>
+      </w:pPr>
+      <w:rPr>
+        <w:rFonts w:ascii="Courier New" w:hAnsi="Courier New" w:cs="Courier New" w:hint="default"/>
+      </w:rPr>
+    </w:lvl>
+    <w:lvl w:ilvl="2" w:tplc="0C070005" w:tentative="1">
+      <w:start w:val="1"/>
+      <w:numFmt w:val="bullet"/>
+      <w:lvlText w:val=""/>
+      <w:lvlJc w:val="left"/>
+      <w:pPr>
+        <w:ind w:left="2160" w:hanging="360"/>
+      </w:pPr>
+      <w:rPr>
+        <w:rFonts w:ascii="Wingdings" w:hAnsi="Wingdings" w:hint="default"/>
+      </w:rPr>
+    </w:lvl>
+    <w:lvl w:ilvl="3" w:tplc="0C070001" w:tentative="1">
+      <w:start w:val="1"/>
+      <w:numFmt w:val="bullet"/>
+      <w:lvlText w:val=""/>
+      <w:lvlJc w:val="left"/>
+      <w:pPr>
+        <w:ind w:left="2880" w:hanging="360"/>
+      </w:pPr>
+      <w:rPr>
+        <w:rFonts w:ascii="Symbol" w:hAnsi="Symbol" w:hint="default"/>
+      </w:rPr>
+    </w:lvl>
+    <w:lvl w:ilvl="4" w:tplc="0C070003" w:tentative="1">
+      <w:start w:val="1"/>
+      <w:numFmt w:val="bullet"/>
+      <w:lvlText w:val="o"/>
+      <w:lvlJc w:val="left"/>
+      <w:pPr>
+        <w:ind w:left="3600" w:hanging="360"/>
+      </w:pPr>
+      <w:rPr>
+        <w:rFonts w:ascii="Courier New" w:hAnsi="Courier New" w:cs="Courier New" w:hint="default"/>
+      </w:rPr>
+    </w:lvl>
+    <w:lvl w:ilvl="5" w:tplc="0C070005" w:tentative="1">
+      <w:start w:val="1"/>
+      <w:numFmt w:val="bullet"/>
+      <w:lvlText w:val=""/>
+      <w:lvlJc w:val="left"/>
+      <w:pPr>
+        <w:ind w:left="4320" w:hanging="360"/>
+      </w:pPr>
+      <w:rPr>
+        <w:rFonts w:ascii="Wingdings" w:hAnsi="Wingdings" w:hint="default"/>
+      </w:rPr>
+    </w:lvl>
+    <w:lvl w:ilvl="6" w:tplc="0C070001" w:tentative="1">
+      <w:start w:val="1"/>
+      <w:numFmt w:val="bullet"/>
+      <w:lvlText w:val=""/>
+      <w:lvlJc w:val="left"/>
+      <w:pPr>
+        <w:ind w:left="5040" w:hanging="360"/>
+      </w:pPr>
+      <w:rPr>
+        <w:rFonts w:ascii="Symbol" w:hAnsi="Symbol" w:hint="default"/>
+      </w:rPr>
+    </w:lvl>
+    <w:lvl w:ilvl="7" w:tplc="0C070003" w:tentative="1">
+      <w:start w:val="1"/>
+      <w:numFmt w:val="bullet"/>
+      <w:lvlText w:val="o"/>
+      <w:lvlJc w:val="left"/>
+      <w:pPr>
+        <w:ind w:left="5760" w:hanging="360"/>
+      </w:pPr>
+      <w:rPr>
+        <w:rFonts w:ascii="Courier New" w:hAnsi="Courier New" w:cs="Courier New" w:hint="default"/>
+      </w:rPr>
+    </w:lvl>
+    <w:lvl w:ilvl="8" w:tplc="0C070005" w:tentative="1">
+      <w:start w:val="1"/>
+      <w:numFmt w:val="bullet"/>
+      <w:lvlText w:val=""/>
+      <w:lvlJc w:val="left"/>
+      <w:pPr>
+        <w:ind w:left="6480" w:hanging="360"/>
+      </w:pPr>
+      <w:rPr>
+        <w:rFonts w:ascii="Wingdings" w:hAnsi="Wingdings" w:hint="default"/>
+      </w:rPr>
+    </w:lvl>
+  </w:abstractNum>
+  <w:abstractNum w:abstractNumId="5" w15:restartNumberingAfterBreak="0">
+    <w:nsid w:val="4ACA6F30"/>
+    <w:multiLevelType w:val="hybridMultilevel"/>
+    <w:tmpl w:val="655A9DD8"/>
+    <w:lvl w:ilvl="0" w:tplc="0C070001">
+      <w:start w:val="1"/>
+      <w:numFmt w:val="bullet"/>
+      <w:lvlText w:val=""/>
+      <w:lvlJc w:val="left"/>
+      <w:pPr>
+        <w:ind w:left="720" w:hanging="360"/>
+      </w:pPr>
+      <w:rPr>
+        <w:rFonts w:ascii="Symbol" w:hAnsi="Symbol" w:hint="default"/>
+      </w:rPr>
+    </w:lvl>
+    <w:lvl w:ilvl="1" w:tplc="0C070003">
+      <w:start w:val="1"/>
+      <w:numFmt w:val="bullet"/>
+      <w:lvlText w:val="o"/>
+      <w:lvlJc w:val="left"/>
+      <w:pPr>
+        <w:ind w:left="1440" w:hanging="360"/>
+      </w:pPr>
+      <w:rPr>
+        <w:rFonts w:ascii="Courier New" w:hAnsi="Courier New" w:cs="Courier New" w:hint="default"/>
+      </w:rPr>
+    </w:lvl>
+    <w:lvl w:ilvl="2" w:tplc="0C070005" w:tentative="1">
+      <w:start w:val="1"/>
+      <w:numFmt w:val="bullet"/>
+      <w:lvlText w:val=""/>
+      <w:lvlJc w:val="left"/>
+      <w:pPr>
+        <w:ind w:left="2160" w:hanging="360"/>
+      </w:pPr>
+      <w:rPr>
+        <w:rFonts w:ascii="Wingdings" w:hAnsi="Wingdings" w:hint="default"/>
+      </w:rPr>
+    </w:lvl>
+    <w:lvl w:ilvl="3" w:tplc="0C070001" w:tentative="1">
+      <w:start w:val="1"/>
+      <w:numFmt w:val="bullet"/>
+      <w:lvlText w:val=""/>
+      <w:lvlJc w:val="left"/>
+      <w:pPr>
+        <w:ind w:left="2880" w:hanging="360"/>
+      </w:pPr>
+      <w:rPr>
+        <w:rFonts w:ascii="Symbol" w:hAnsi="Symbol" w:hint="default"/>
+      </w:rPr>
+    </w:lvl>
+    <w:lvl w:ilvl="4" w:tplc="0C070003" w:tentative="1">
+      <w:start w:val="1"/>
+      <w:numFmt w:val="bullet"/>
+      <w:lvlText w:val="o"/>
+      <w:lvlJc w:val="left"/>
+      <w:pPr>
+        <w:ind w:left="3600" w:hanging="360"/>
+      </w:pPr>
+      <w:rPr>
+        <w:rFonts w:ascii="Courier New" w:hAnsi="Courier New" w:cs="Courier New" w:hint="default"/>
+      </w:rPr>
+    </w:lvl>
+    <w:lvl w:ilvl="5" w:tplc="0C070005" w:tentative="1">
+      <w:start w:val="1"/>
+      <w:numFmt w:val="bullet"/>
+      <w:lvlText w:val=""/>
+      <w:lvlJc w:val="left"/>
+      <w:pPr>
+        <w:ind w:left="4320" w:hanging="360"/>
+      </w:pPr>
+      <w:rPr>
+        <w:rFonts w:ascii="Wingdings" w:hAnsi="Wingdings" w:hint="default"/>
+      </w:rPr>
+    </w:lvl>
+    <w:lvl w:ilvl="6" w:tplc="0C070001" w:tentative="1">
+      <w:start w:val="1"/>
+      <w:numFmt w:val="bullet"/>
+      <w:lvlText w:val=""/>
+      <w:lvlJc w:val="left"/>
+      <w:pPr>
+        <w:ind w:left="5040" w:hanging="360"/>
+      </w:pPr>
+      <w:rPr>
+        <w:rFonts w:ascii="Symbol" w:hAnsi="Symbol" w:hint="default"/>
+      </w:rPr>
+    </w:lvl>
+    <w:lvl w:ilvl="7" w:tplc="0C070003" w:tentative="1">
+      <w:start w:val="1"/>
+      <w:numFmt w:val="bullet"/>
+      <w:lvlText w:val="o"/>
+      <w:lvlJc w:val="left"/>
+      <w:pPr>
+        <w:ind w:left="5760" w:hanging="360"/>
+      </w:pPr>
+      <w:rPr>
+        <w:rFonts w:ascii="Courier New" w:hAnsi="Courier New" w:cs="Courier New" w:hint="default"/>
+      </w:rPr>
+    </w:lvl>
+    <w:lvl w:ilvl="8" w:tplc="0C070005" w:tentative="1">
+      <w:start w:val="1"/>
+      <w:numFmt w:val="bullet"/>
+      <w:lvlText w:val=""/>
+      <w:lvlJc w:val="left"/>
+      <w:pPr>
+        <w:ind w:left="6480" w:hanging="360"/>
+      </w:pPr>
+      <w:rPr>
+        <w:rFonts w:ascii="Wingdings" w:hAnsi="Wingdings" w:hint="default"/>
+      </w:rPr>
+    </w:lvl>
+  </w:abstractNum>
+  <w:abstractNum w:abstractNumId="6" w15:restartNumberingAfterBreak="0">
     <w:nsid w:val="6ED355D0"/>
     <w:multiLevelType w:val="hybridMultilevel"/>
     <w:tmpl w:val="3E441AAA"/>
@@ -722,13 +1156,22 @@
     <w:abstractNumId w:val="1"/>
   </w:num>
   <w:num w:numId="2">
-    <w:abstractNumId w:val="3"/>
+    <w:abstractNumId w:val="6"/>
   </w:num>
   <w:num w:numId="3">
     <w:abstractNumId w:val="0"/>
   </w:num>
   <w:num w:numId="4">
     <w:abstractNumId w:val="2"/>
+  </w:num>
+  <w:num w:numId="5">
+    <w:abstractNumId w:val="3"/>
+  </w:num>
+  <w:num w:numId="6">
+    <w:abstractNumId w:val="4"/>
+  </w:num>
+  <w:num w:numId="7">
+    <w:abstractNumId w:val="5"/>
   </w:num>
 </w:numbering>
 </file>

</xml_diff>

<commit_message>
added documents for second sprint and updated backlog
</commit_message>
<xml_diff>
--- a/documents/Scrum Documents/Sprinttagebuch.docx
+++ b/documents/Scrum Documents/Sprinttagebuch.docx
@@ -132,8 +132,13 @@
           <w:numId w:val="5"/>
         </w:numPr>
       </w:pPr>
-      <w:r>
-        <w:t>Pagination der Kunden-, Events- und Transaktionslisten inklusive der Kunden- und Transaktionssuche</w:t>
+      <w:proofErr w:type="spellStart"/>
+      <w:r>
+        <w:t>Pagination</w:t>
+      </w:r>
+      <w:proofErr w:type="spellEnd"/>
+      <w:r>
+        <w:t xml:space="preserve"> der Kunden-, Events- und Transaktionslisten inklusive der Kunden- und Transaktionssuche</w:t>
       </w:r>
     </w:p>
     <w:p>
@@ -366,7 +371,15 @@
         </w:numPr>
       </w:pPr>
       <w:r>
-        <w:t>Nicht lauffähiger Code nach dem Sprintende am master-branch ist nicht akzeptabel</w:t>
+        <w:t>Nicht lauffähiger Code nach dem Sprintende am master-</w:t>
+      </w:r>
+      <w:proofErr w:type="spellStart"/>
+      <w:r>
+        <w:t>branch</w:t>
+      </w:r>
+      <w:proofErr w:type="spellEnd"/>
+      <w:r>
+        <w:t xml:space="preserve"> ist nicht akzeptabel</w:t>
       </w:r>
     </w:p>
     <w:p>
@@ -378,32 +391,53 @@
         </w:numPr>
       </w:pPr>
       <w:r>
-        <w:t>Maßnahme: bevor der Code dann wirklich auf den master-branch gepushed wird, sollte eine Person den Code nochmal außerhalb von Intellij und jeder Entwicklungsumgebung nur über die Command-Line manuell kompilieren und</w:t>
+        <w:t>Maßnahme: bevor der Code dann wirklich auf den master-</w:t>
+      </w:r>
+      <w:proofErr w:type="spellStart"/>
+      <w:r>
+        <w:t>branch</w:t>
+      </w:r>
+      <w:proofErr w:type="spellEnd"/>
+      <w:r>
+        <w:t xml:space="preserve"> </w:t>
+      </w:r>
+      <w:proofErr w:type="spellStart"/>
+      <w:r>
+        <w:t>gepushed</w:t>
+      </w:r>
+      <w:proofErr w:type="spellEnd"/>
+      <w:r>
+        <w:t xml:space="preserve"> wird, sollte eine Person den Code nochmal außerhalb von </w:t>
+      </w:r>
+      <w:proofErr w:type="spellStart"/>
+      <w:r>
+        <w:t>Intellij</w:t>
+      </w:r>
+      <w:proofErr w:type="spellEnd"/>
+      <w:r>
+        <w:t xml:space="preserve"> und jeder Entwicklungsumgebung nur über die Command-Line manuell kompilieren und testen.</w:t>
+      </w:r>
+    </w:p>
+    <w:p>
+      <w:pPr>
+        <w:rPr>
+          <w:u w:val="single"/>
+        </w:rPr>
+      </w:pPr>
+      <w:r>
+        <w:rPr>
+          <w:u w:val="single"/>
+        </w:rPr>
+        <w:t>3</w:t>
+      </w:r>
+      <w:r>
+        <w:rPr>
+          <w:u w:val="single"/>
+        </w:rPr>
+        <w:t>. Sprint</w:t>
       </w:r>
       <w:bookmarkStart w:id="0" w:name="_GoBack"/>
       <w:bookmarkEnd w:id="0"/>
-      <w:r>
-        <w:t xml:space="preserve"> testen.</w:t>
-      </w:r>
-    </w:p>
-    <w:p>
-      <w:pPr>
-        <w:rPr>
-          <w:u w:val="single"/>
-        </w:rPr>
-      </w:pPr>
-      <w:r>
-        <w:rPr>
-          <w:u w:val="single"/>
-        </w:rPr>
-        <w:t>3</w:t>
-      </w:r>
-      <w:r>
-        <w:rPr>
-          <w:u w:val="single"/>
-        </w:rPr>
-        <w:t>. Sprint</w:t>
-      </w:r>
     </w:p>
     <w:p>
       <w:pPr>
@@ -413,6 +447,53 @@
           <w:numId w:val="7"/>
         </w:numPr>
       </w:pPr>
+      <w:r>
+        <w:t>realistische Testdaten</w:t>
+      </w:r>
+    </w:p>
+    <w:p>
+      <w:pPr>
+        <w:pStyle w:val="Listenabsatz"/>
+        <w:numPr>
+          <w:ilvl w:val="1"/>
+          <w:numId w:val="7"/>
+        </w:numPr>
+      </w:pPr>
+      <w:r>
+        <w:t xml:space="preserve">wir haben das Problem, dass wir vom Programm aus nicht die automatisch generierten </w:t>
+      </w:r>
+      <w:proofErr w:type="spellStart"/>
+      <w:r>
+        <w:t>LastModifiedAt</w:t>
+      </w:r>
+      <w:proofErr w:type="spellEnd"/>
+      <w:r>
+        <w:t xml:space="preserve"> und </w:t>
+      </w:r>
+      <w:proofErr w:type="spellStart"/>
+      <w:r>
+        <w:t>CreatedAt</w:t>
+      </w:r>
+      <w:proofErr w:type="spellEnd"/>
+      <w:r>
+        <w:t xml:space="preserve"> </w:t>
+      </w:r>
+      <w:proofErr w:type="spellStart"/>
+      <w:r>
+        <w:t>Timestamps</w:t>
+      </w:r>
+      <w:proofErr w:type="spellEnd"/>
+      <w:r>
+        <w:t xml:space="preserve"> in der Datenbank zu manipulieren, was ja grundsätzlich gut ist, aber für die Tests nicht sehr hilfreich. Als Maßnahme könnten wir ein SQL Script schreiben, das uns alle gewünschten Daten direkt in die Datenbank einfügt falls so etwas überhaupt in unserer </w:t>
+      </w:r>
+      <w:proofErr w:type="spellStart"/>
+      <w:r>
+        <w:t>Hibernate</w:t>
+      </w:r>
+      <w:proofErr w:type="spellEnd"/>
+      <w:r>
+        <w:t xml:space="preserve"> / Spring Einstellung möglich ist.</w:t>
+      </w:r>
     </w:p>
     <w:sectPr>
       <w:pgSz w:w="11906" w:h="16838"/>

</xml_diff>

<commit_message>
added final formatted documents
</commit_message>
<xml_diff>
--- a/documents/Scrum Documents/Sprinttagebuch.docx
+++ b/documents/Scrum Documents/Sprinttagebuch.docx
@@ -25,12 +25,28 @@
           <w:b/>
         </w:rPr>
       </w:pPr>
-      <w:r>
+    </w:p>
+    <w:p>
+      <w:pPr>
         <w:rPr>
           <w:b/>
         </w:rPr>
+      </w:pPr>
+      <w:r>
+        <w:rPr>
+          <w:b/>
+        </w:rPr>
         <w:t>Key Elements eines Sprinteintrages:</w:t>
       </w:r>
+    </w:p>
+    <w:p>
+      <w:pPr>
+        <w:rPr>
+          <w:b/>
+        </w:rPr>
+      </w:pPr>
+      <w:bookmarkStart w:id="0" w:name="_GoBack"/>
+      <w:bookmarkEnd w:id="0"/>
     </w:p>
     <w:p>
       <w:pPr>
@@ -195,6 +211,88 @@
           <w:numId w:val="6"/>
         </w:numPr>
       </w:pPr>
+      <w:r>
+        <w:t>PDF Druck von Rechnungen und Stornorechnungen</w:t>
+      </w:r>
+    </w:p>
+    <w:p>
+      <w:pPr>
+        <w:pStyle w:val="Listenabsatz"/>
+        <w:numPr>
+          <w:ilvl w:val="0"/>
+          <w:numId w:val="6"/>
+        </w:numPr>
+      </w:pPr>
+      <w:r>
+        <w:t>Suchen und Filtern der Veranstaltungen</w:t>
+      </w:r>
+    </w:p>
+    <w:p>
+      <w:pPr>
+        <w:pStyle w:val="Listenabsatz"/>
+        <w:numPr>
+          <w:ilvl w:val="0"/>
+          <w:numId w:val="6"/>
+        </w:numPr>
+      </w:pPr>
+      <w:r>
+        <w:t>News erstellen und anzeigen</w:t>
+      </w:r>
+    </w:p>
+    <w:p>
+      <w:pPr>
+        <w:rPr>
+          <w:u w:val="single"/>
+        </w:rPr>
+      </w:pPr>
+      <w:r>
+        <w:rPr>
+          <w:u w:val="single"/>
+        </w:rPr>
+        <w:t>4</w:t>
+      </w:r>
+      <w:r>
+        <w:rPr>
+          <w:u w:val="single"/>
+        </w:rPr>
+        <w:t>. Sprint:</w:t>
+      </w:r>
+    </w:p>
+    <w:p>
+      <w:pPr>
+        <w:pStyle w:val="Listenabsatz"/>
+        <w:numPr>
+          <w:ilvl w:val="0"/>
+          <w:numId w:val="8"/>
+        </w:numPr>
+      </w:pPr>
+      <w:r>
+        <w:t>Zahlungsarchitektur</w:t>
+      </w:r>
+    </w:p>
+    <w:p>
+      <w:pPr>
+        <w:pStyle w:val="Listenabsatz"/>
+        <w:numPr>
+          <w:ilvl w:val="0"/>
+          <w:numId w:val="8"/>
+        </w:numPr>
+      </w:pPr>
+      <w:r>
+        <w:t>Nutzerverwaltung</w:t>
+      </w:r>
+    </w:p>
+    <w:p>
+      <w:pPr>
+        <w:pStyle w:val="Listenabsatz"/>
+        <w:numPr>
+          <w:ilvl w:val="0"/>
+          <w:numId w:val="8"/>
+        </w:numPr>
+      </w:pPr>
+      <w:r>
+        <w:t>Suchen und Filtern der Veranstaltungen abschließen</w:t>
+      </w:r>
     </w:p>
     <w:p>
       <w:pPr>
@@ -206,50 +304,22 @@
         <w:rPr>
           <w:b/>
         </w:rPr>
+        <w:br w:type="page"/>
+      </w:r>
+    </w:p>
+    <w:p>
+      <w:pPr>
+        <w:jc w:val="center"/>
+        <w:rPr>
+          <w:b/>
+        </w:rPr>
+      </w:pPr>
+      <w:r>
+        <w:rPr>
+          <w:b/>
+        </w:rPr>
+        <w:lastRenderedPageBreak/>
         <w:t>Ergebnisse der Sprint Retrospective:</w:t>
-      </w:r>
-    </w:p>
-    <w:p>
-      <w:pPr>
-        <w:rPr>
-          <w:color w:val="ED7D31" w:themeColor="accent2"/>
-        </w:rPr>
-      </w:pPr>
-      <w:r>
-        <w:rPr>
-          <w:color w:val="ED7D31" w:themeColor="accent2"/>
-        </w:rPr>
-        <w:t>Auflistung der Dinge, die schlecht funktioniert haben und verbessert werden müssen. Auflistung</w:t>
-      </w:r>
-      <w:r>
-        <w:rPr>
-          <w:color w:val="ED7D31" w:themeColor="accent2"/>
-        </w:rPr>
-        <w:t xml:space="preserve"> </w:t>
-      </w:r>
-      <w:r>
-        <w:rPr>
-          <w:color w:val="ED7D31" w:themeColor="accent2"/>
-        </w:rPr>
-        <w:t>der Managemententscheidungen, die ausgeführt werden müssen um die Probleme und</w:t>
-      </w:r>
-      <w:r>
-        <w:rPr>
-          <w:color w:val="ED7D31" w:themeColor="accent2"/>
-        </w:rPr>
-        <w:t xml:space="preserve"> </w:t>
-      </w:r>
-      <w:r>
-        <w:rPr>
-          <w:color w:val="ED7D31" w:themeColor="accent2"/>
-        </w:rPr>
-        <w:t>Ärgernisse</w:t>
-      </w:r>
-      <w:r>
-        <w:rPr>
-          <w:color w:val="ED7D31" w:themeColor="accent2"/>
-        </w:rPr>
-        <w:t xml:space="preserve"> im vorherigen Sprint zu lösen/abzuschwächen.</w:t>
       </w:r>
     </w:p>
     <w:p>
@@ -320,11 +390,6 @@
       </w:r>
     </w:p>
     <w:p>
-      <w:r>
-        <w:br w:type="page"/>
-      </w:r>
-    </w:p>
-    <w:p>
       <w:pPr>
         <w:rPr>
           <w:u w:val="single"/>
@@ -334,7 +399,6 @@
         <w:rPr>
           <w:u w:val="single"/>
         </w:rPr>
-        <w:lastRenderedPageBreak/>
         <w:t>2. Sprint</w:t>
       </w:r>
     </w:p>
@@ -436,8 +500,6 @@
         </w:rPr>
         <w:t>. Sprint</w:t>
       </w:r>
-      <w:bookmarkStart w:id="0" w:name="_GoBack"/>
-      <w:bookmarkEnd w:id="0"/>
     </w:p>
     <w:p>
       <w:pPr>
@@ -495,7 +557,40 @@
         <w:t xml:space="preserve"> / Spring Einstellung möglich ist.</w:t>
       </w:r>
     </w:p>
+    <w:p>
+      <w:pPr>
+        <w:rPr>
+          <w:u w:val="single"/>
+        </w:rPr>
+      </w:pPr>
+      <w:r>
+        <w:rPr>
+          <w:u w:val="single"/>
+        </w:rPr>
+        <w:t>4</w:t>
+      </w:r>
+      <w:r>
+        <w:rPr>
+          <w:u w:val="single"/>
+        </w:rPr>
+        <w:t>. Sprint</w:t>
+      </w:r>
+    </w:p>
+    <w:p>
+      <w:pPr>
+        <w:pStyle w:val="Listenabsatz"/>
+        <w:numPr>
+          <w:ilvl w:val="0"/>
+          <w:numId w:val="7"/>
+        </w:numPr>
+      </w:pPr>
+      <w:r>
+        <w:t>im letzten Sprint gab es keine wirklichen Probleme mehr (es war auch nur mehr weniger zu programmieren) und deswegen auch keine Ergebnisse</w:t>
+      </w:r>
+    </w:p>
     <w:sectPr>
+      <w:headerReference w:type="default" r:id="rId7"/>
+      <w:footerReference w:type="default" r:id="rId8"/>
       <w:pgSz w:w="11906" w:h="16838"/>
       <w:pgMar w:top="1417" w:right="1417" w:bottom="1134" w:left="1417" w:header="708" w:footer="708" w:gutter="0"/>
       <w:cols w:space="708"/>
@@ -505,6 +600,211 @@
 </w:document>
 </file>
 
+<file path=word/endnotes.xml><?xml version="1.0" encoding="utf-8"?>
+<w:endnotes xmlns:wpc="http://schemas.microsoft.com/office/word/2010/wordprocessingCanvas" xmlns:cx="http://schemas.microsoft.com/office/drawing/2014/chartex" xmlns:cx1="http://schemas.microsoft.com/office/drawing/2015/9/8/chartex" xmlns:mc="http://schemas.openxmlformats.org/markup-compatibility/2006" xmlns:o="urn:schemas-microsoft-com:office:office" xmlns:r="http://schemas.openxmlformats.org/officeDocument/2006/relationships" xmlns:m="http://schemas.openxmlformats.org/officeDocument/2006/math" xmlns:v="urn:schemas-microsoft-com:vml" xmlns:wp14="http://schemas.microsoft.com/office/word/2010/wordprocessingDrawing" xmlns:wp="http://schemas.openxmlformats.org/drawingml/2006/wordprocessingDrawing" xmlns:w10="urn:schemas-microsoft-com:office:word" xmlns:w="http://schemas.openxmlformats.org/wordprocessingml/2006/main" xmlns:w14="http://schemas.microsoft.com/office/word/2010/wordml" xmlns:w15="http://schemas.microsoft.com/office/word/2012/wordml" xmlns:w16se="http://schemas.microsoft.com/office/word/2015/wordml/symex" xmlns:wpg="http://schemas.microsoft.com/office/word/2010/wordprocessingGroup" xmlns:wpi="http://schemas.microsoft.com/office/word/2010/wordprocessingInk" xmlns:wne="http://schemas.microsoft.com/office/word/2006/wordml" xmlns:wps="http://schemas.microsoft.com/office/word/2010/wordprocessingShape" mc:Ignorable="w14 w15 w16se wp14">
+  <w:endnote w:type="separator" w:id="-1">
+    <w:p>
+      <w:pPr>
+        <w:spacing w:after="0" w:line="240" w:lineRule="auto"/>
+      </w:pPr>
+      <w:r>
+        <w:separator/>
+      </w:r>
+    </w:p>
+  </w:endnote>
+  <w:endnote w:type="continuationSeparator" w:id="0">
+    <w:p>
+      <w:pPr>
+        <w:spacing w:after="0" w:line="240" w:lineRule="auto"/>
+      </w:pPr>
+      <w:r>
+        <w:continuationSeparator/>
+      </w:r>
+    </w:p>
+  </w:endnote>
+</w:endnotes>
+</file>
+
+<file path=word/footer1.xml><?xml version="1.0" encoding="utf-8"?>
+<w:ftr xmlns:wpc="http://schemas.microsoft.com/office/word/2010/wordprocessingCanvas" xmlns:cx="http://schemas.microsoft.com/office/drawing/2014/chartex" xmlns:cx1="http://schemas.microsoft.com/office/drawing/2015/9/8/chartex" xmlns:mc="http://schemas.openxmlformats.org/markup-compatibility/2006" xmlns:o="urn:schemas-microsoft-com:office:office" xmlns:r="http://schemas.openxmlformats.org/officeDocument/2006/relationships" xmlns:m="http://schemas.openxmlformats.org/officeDocument/2006/math" xmlns:v="urn:schemas-microsoft-com:vml" xmlns:wp14="http://schemas.microsoft.com/office/word/2010/wordprocessingDrawing" xmlns:wp="http://schemas.openxmlformats.org/drawingml/2006/wordprocessingDrawing" xmlns:w10="urn:schemas-microsoft-com:office:word" xmlns:w="http://schemas.openxmlformats.org/wordprocessingml/2006/main" xmlns:w14="http://schemas.microsoft.com/office/word/2010/wordml" xmlns:w15="http://schemas.microsoft.com/office/word/2012/wordml" xmlns:w16se="http://schemas.microsoft.com/office/word/2015/wordml/symex" xmlns:wpg="http://schemas.microsoft.com/office/word/2010/wordprocessingGroup" xmlns:wpi="http://schemas.microsoft.com/office/word/2010/wordprocessingInk" xmlns:wne="http://schemas.microsoft.com/office/word/2006/wordml" xmlns:wps="http://schemas.microsoft.com/office/word/2010/wordprocessingShape" mc:Ignorable="w14 w15 w16se wp14">
+  <w:sdt>
+    <w:sdtPr>
+      <w:id w:val="-348412364"/>
+      <w:docPartObj>
+        <w:docPartGallery w:val="Page Numbers (Bottom of Page)"/>
+        <w:docPartUnique/>
+      </w:docPartObj>
+    </w:sdtPr>
+    <w:sdtContent>
+      <w:sdt>
+        <w:sdtPr>
+          <w:id w:val="1728636285"/>
+          <w:docPartObj>
+            <w:docPartGallery w:val="Page Numbers (Top of Page)"/>
+            <w:docPartUnique/>
+          </w:docPartObj>
+        </w:sdtPr>
+        <w:sdtContent>
+          <w:p>
+            <w:pPr>
+              <w:pStyle w:val="Fuzeile"/>
+              <w:jc w:val="center"/>
+            </w:pPr>
+            <w:r>
+              <w:rPr>
+                <w:lang w:val="de-DE"/>
+              </w:rPr>
+              <w:t xml:space="preserve">Seite </w:t>
+            </w:r>
+            <w:r>
+              <w:rPr>
+                <w:b/>
+                <w:bCs/>
+                <w:sz w:val="24"/>
+                <w:szCs w:val="24"/>
+              </w:rPr>
+              <w:fldChar w:fldCharType="begin"/>
+            </w:r>
+            <w:r>
+              <w:rPr>
+                <w:b/>
+                <w:bCs/>
+              </w:rPr>
+              <w:instrText>PAGE</w:instrText>
+            </w:r>
+            <w:r>
+              <w:rPr>
+                <w:b/>
+                <w:bCs/>
+                <w:sz w:val="24"/>
+                <w:szCs w:val="24"/>
+              </w:rPr>
+              <w:fldChar w:fldCharType="separate"/>
+            </w:r>
+            <w:r>
+              <w:rPr>
+                <w:b/>
+                <w:bCs/>
+                <w:noProof/>
+              </w:rPr>
+              <w:t>2</w:t>
+            </w:r>
+            <w:r>
+              <w:rPr>
+                <w:b/>
+                <w:bCs/>
+                <w:sz w:val="24"/>
+                <w:szCs w:val="24"/>
+              </w:rPr>
+              <w:fldChar w:fldCharType="end"/>
+            </w:r>
+            <w:r>
+              <w:rPr>
+                <w:lang w:val="de-DE"/>
+              </w:rPr>
+              <w:t xml:space="preserve"> von </w:t>
+            </w:r>
+            <w:r>
+              <w:rPr>
+                <w:b/>
+                <w:bCs/>
+                <w:sz w:val="24"/>
+                <w:szCs w:val="24"/>
+              </w:rPr>
+              <w:fldChar w:fldCharType="begin"/>
+            </w:r>
+            <w:r>
+              <w:rPr>
+                <w:b/>
+                <w:bCs/>
+              </w:rPr>
+              <w:instrText>NUMPAGES</w:instrText>
+            </w:r>
+            <w:r>
+              <w:rPr>
+                <w:b/>
+                <w:bCs/>
+                <w:sz w:val="24"/>
+                <w:szCs w:val="24"/>
+              </w:rPr>
+              <w:fldChar w:fldCharType="separate"/>
+            </w:r>
+            <w:r>
+              <w:rPr>
+                <w:b/>
+                <w:bCs/>
+                <w:noProof/>
+              </w:rPr>
+              <w:t>2</w:t>
+            </w:r>
+            <w:r>
+              <w:rPr>
+                <w:b/>
+                <w:bCs/>
+                <w:sz w:val="24"/>
+                <w:szCs w:val="24"/>
+              </w:rPr>
+              <w:fldChar w:fldCharType="end"/>
+            </w:r>
+          </w:p>
+        </w:sdtContent>
+      </w:sdt>
+    </w:sdtContent>
+  </w:sdt>
+  <w:p>
+    <w:pPr>
+      <w:pStyle w:val="Fuzeile"/>
+    </w:pPr>
+  </w:p>
+</w:ftr>
+</file>
+
+<file path=word/footnotes.xml><?xml version="1.0" encoding="utf-8"?>
+<w:footnotes xmlns:wpc="http://schemas.microsoft.com/office/word/2010/wordprocessingCanvas" xmlns:cx="http://schemas.microsoft.com/office/drawing/2014/chartex" xmlns:cx1="http://schemas.microsoft.com/office/drawing/2015/9/8/chartex" xmlns:mc="http://schemas.openxmlformats.org/markup-compatibility/2006" xmlns:o="urn:schemas-microsoft-com:office:office" xmlns:r="http://schemas.openxmlformats.org/officeDocument/2006/relationships" xmlns:m="http://schemas.openxmlformats.org/officeDocument/2006/math" xmlns:v="urn:schemas-microsoft-com:vml" xmlns:wp14="http://schemas.microsoft.com/office/word/2010/wordprocessingDrawing" xmlns:wp="http://schemas.openxmlformats.org/drawingml/2006/wordprocessingDrawing" xmlns:w10="urn:schemas-microsoft-com:office:word" xmlns:w="http://schemas.openxmlformats.org/wordprocessingml/2006/main" xmlns:w14="http://schemas.microsoft.com/office/word/2010/wordml" xmlns:w15="http://schemas.microsoft.com/office/word/2012/wordml" xmlns:w16se="http://schemas.microsoft.com/office/word/2015/wordml/symex" xmlns:wpg="http://schemas.microsoft.com/office/word/2010/wordprocessingGroup" xmlns:wpi="http://schemas.microsoft.com/office/word/2010/wordprocessingInk" xmlns:wne="http://schemas.microsoft.com/office/word/2006/wordml" xmlns:wps="http://schemas.microsoft.com/office/word/2010/wordprocessingShape" mc:Ignorable="w14 w15 w16se wp14">
+  <w:footnote w:type="separator" w:id="-1">
+    <w:p>
+      <w:pPr>
+        <w:spacing w:after="0" w:line="240" w:lineRule="auto"/>
+      </w:pPr>
+      <w:r>
+        <w:separator/>
+      </w:r>
+    </w:p>
+  </w:footnote>
+  <w:footnote w:type="continuationSeparator" w:id="0">
+    <w:p>
+      <w:pPr>
+        <w:spacing w:after="0" w:line="240" w:lineRule="auto"/>
+      </w:pPr>
+      <w:r>
+        <w:continuationSeparator/>
+      </w:r>
+    </w:p>
+  </w:footnote>
+</w:footnotes>
+</file>
+
+<file path=word/header1.xml><?xml version="1.0" encoding="utf-8"?>
+<w:hdr xmlns:wpc="http://schemas.microsoft.com/office/word/2010/wordprocessingCanvas" xmlns:cx="http://schemas.microsoft.com/office/drawing/2014/chartex" xmlns:cx1="http://schemas.microsoft.com/office/drawing/2015/9/8/chartex" xmlns:mc="http://schemas.openxmlformats.org/markup-compatibility/2006" xmlns:o="urn:schemas-microsoft-com:office:office" xmlns:r="http://schemas.openxmlformats.org/officeDocument/2006/relationships" xmlns:m="http://schemas.openxmlformats.org/officeDocument/2006/math" xmlns:v="urn:schemas-microsoft-com:vml" xmlns:wp14="http://schemas.microsoft.com/office/word/2010/wordprocessingDrawing" xmlns:wp="http://schemas.openxmlformats.org/drawingml/2006/wordprocessingDrawing" xmlns:w10="urn:schemas-microsoft-com:office:word" xmlns:w="http://schemas.openxmlformats.org/wordprocessingml/2006/main" xmlns:w14="http://schemas.microsoft.com/office/word/2010/wordml" xmlns:w15="http://schemas.microsoft.com/office/word/2012/wordml" xmlns:w16se="http://schemas.microsoft.com/office/word/2015/wordml/symex" xmlns:wpg="http://schemas.microsoft.com/office/word/2010/wordprocessingGroup" xmlns:wpi="http://schemas.microsoft.com/office/word/2010/wordprocessingInk" xmlns:wne="http://schemas.microsoft.com/office/word/2006/wordml" xmlns:wps="http://schemas.microsoft.com/office/word/2010/wordprocessingShape" mc:Ignorable="w14 w15 w16se wp14">
+  <w:p>
+    <w:pPr>
+      <w:pStyle w:val="Kopfzeile"/>
+    </w:pPr>
+    <w:r>
+      <w:t>Sprinttagebuch</w:t>
+    </w:r>
+    <w:r>
+      <w:tab/>
+      <w:t>SEPM SS17</w:t>
+    </w:r>
+    <w:r>
+      <w:tab/>
+      <w:t>TU WIEN</w:t>
+    </w:r>
+  </w:p>
+</w:hdr>
+</file>
+
 <file path=word/numbering.xml><?xml version="1.0" encoding="utf-8"?>
 <w:numbering xmlns:wpc="http://schemas.microsoft.com/office/word/2010/wordprocessingCanvas" xmlns:cx="http://schemas.microsoft.com/office/drawing/2014/chartex" xmlns:cx1="http://schemas.microsoft.com/office/drawing/2015/9/8/chartex" xmlns:mc="http://schemas.openxmlformats.org/markup-compatibility/2006" xmlns:o="urn:schemas-microsoft-com:office:office" xmlns:r="http://schemas.openxmlformats.org/officeDocument/2006/relationships" xmlns:m="http://schemas.openxmlformats.org/officeDocument/2006/math" xmlns:v="urn:schemas-microsoft-com:vml" xmlns:wp14="http://schemas.microsoft.com/office/word/2010/wordprocessingDrawing" xmlns:wp="http://schemas.openxmlformats.org/drawingml/2006/wordprocessingDrawing" xmlns:w10="urn:schemas-microsoft-com:office:word" xmlns:w="http://schemas.openxmlformats.org/wordprocessingml/2006/main" xmlns:w14="http://schemas.microsoft.com/office/word/2010/wordml" xmlns:w15="http://schemas.microsoft.com/office/word/2012/wordml" xmlns:w16se="http://schemas.microsoft.com/office/word/2015/wordml/symex" xmlns:wpg="http://schemas.microsoft.com/office/word/2010/wordprocessingGroup" xmlns:wpi="http://schemas.microsoft.com/office/word/2010/wordprocessingInk" xmlns:wne="http://schemas.microsoft.com/office/word/2006/wordml" xmlns:wps="http://schemas.microsoft.com/office/word/2010/wordprocessingShape" mc:Ignorable="w14 w15 w16se wp14">
   <w:abstractNum w:abstractNumId="0" w15:restartNumberingAfterBreak="0">
@@ -1029,7 +1329,7 @@
   <w:abstractNum w:abstractNumId="5" w15:restartNumberingAfterBreak="0">
     <w:nsid w:val="4ACA6F30"/>
     <w:multiLevelType w:val="hybridMultilevel"/>
-    <w:tmpl w:val="655A9DD8"/>
+    <w:tmpl w:val="755E3386"/>
     <w:lvl w:ilvl="0" w:tplc="0C070001">
       <w:start w:val="1"/>
       <w:numFmt w:val="bullet"/>
@@ -1140,6 +1440,119 @@
     </w:lvl>
   </w:abstractNum>
   <w:abstractNum w:abstractNumId="6" w15:restartNumberingAfterBreak="0">
+    <w:nsid w:val="58F91B21"/>
+    <w:multiLevelType w:val="hybridMultilevel"/>
+    <w:tmpl w:val="0F044910"/>
+    <w:lvl w:ilvl="0" w:tplc="0C070001">
+      <w:start w:val="1"/>
+      <w:numFmt w:val="bullet"/>
+      <w:lvlText w:val=""/>
+      <w:lvlJc w:val="left"/>
+      <w:pPr>
+        <w:ind w:left="720" w:hanging="360"/>
+      </w:pPr>
+      <w:rPr>
+        <w:rFonts w:ascii="Symbol" w:hAnsi="Symbol" w:hint="default"/>
+      </w:rPr>
+    </w:lvl>
+    <w:lvl w:ilvl="1" w:tplc="0C070003" w:tentative="1">
+      <w:start w:val="1"/>
+      <w:numFmt w:val="bullet"/>
+      <w:lvlText w:val="o"/>
+      <w:lvlJc w:val="left"/>
+      <w:pPr>
+        <w:ind w:left="1440" w:hanging="360"/>
+      </w:pPr>
+      <w:rPr>
+        <w:rFonts w:ascii="Courier New" w:hAnsi="Courier New" w:cs="Courier New" w:hint="default"/>
+      </w:rPr>
+    </w:lvl>
+    <w:lvl w:ilvl="2" w:tplc="0C070005" w:tentative="1">
+      <w:start w:val="1"/>
+      <w:numFmt w:val="bullet"/>
+      <w:lvlText w:val=""/>
+      <w:lvlJc w:val="left"/>
+      <w:pPr>
+        <w:ind w:left="2160" w:hanging="360"/>
+      </w:pPr>
+      <w:rPr>
+        <w:rFonts w:ascii="Wingdings" w:hAnsi="Wingdings" w:hint="default"/>
+      </w:rPr>
+    </w:lvl>
+    <w:lvl w:ilvl="3" w:tplc="0C070001" w:tentative="1">
+      <w:start w:val="1"/>
+      <w:numFmt w:val="bullet"/>
+      <w:lvlText w:val=""/>
+      <w:lvlJc w:val="left"/>
+      <w:pPr>
+        <w:ind w:left="2880" w:hanging="360"/>
+      </w:pPr>
+      <w:rPr>
+        <w:rFonts w:ascii="Symbol" w:hAnsi="Symbol" w:hint="default"/>
+      </w:rPr>
+    </w:lvl>
+    <w:lvl w:ilvl="4" w:tplc="0C070003" w:tentative="1">
+      <w:start w:val="1"/>
+      <w:numFmt w:val="bullet"/>
+      <w:lvlText w:val="o"/>
+      <w:lvlJc w:val="left"/>
+      <w:pPr>
+        <w:ind w:left="3600" w:hanging="360"/>
+      </w:pPr>
+      <w:rPr>
+        <w:rFonts w:ascii="Courier New" w:hAnsi="Courier New" w:cs="Courier New" w:hint="default"/>
+      </w:rPr>
+    </w:lvl>
+    <w:lvl w:ilvl="5" w:tplc="0C070005" w:tentative="1">
+      <w:start w:val="1"/>
+      <w:numFmt w:val="bullet"/>
+      <w:lvlText w:val=""/>
+      <w:lvlJc w:val="left"/>
+      <w:pPr>
+        <w:ind w:left="4320" w:hanging="360"/>
+      </w:pPr>
+      <w:rPr>
+        <w:rFonts w:ascii="Wingdings" w:hAnsi="Wingdings" w:hint="default"/>
+      </w:rPr>
+    </w:lvl>
+    <w:lvl w:ilvl="6" w:tplc="0C070001" w:tentative="1">
+      <w:start w:val="1"/>
+      <w:numFmt w:val="bullet"/>
+      <w:lvlText w:val=""/>
+      <w:lvlJc w:val="left"/>
+      <w:pPr>
+        <w:ind w:left="5040" w:hanging="360"/>
+      </w:pPr>
+      <w:rPr>
+        <w:rFonts w:ascii="Symbol" w:hAnsi="Symbol" w:hint="default"/>
+      </w:rPr>
+    </w:lvl>
+    <w:lvl w:ilvl="7" w:tplc="0C070003" w:tentative="1">
+      <w:start w:val="1"/>
+      <w:numFmt w:val="bullet"/>
+      <w:lvlText w:val="o"/>
+      <w:lvlJc w:val="left"/>
+      <w:pPr>
+        <w:ind w:left="5760" w:hanging="360"/>
+      </w:pPr>
+      <w:rPr>
+        <w:rFonts w:ascii="Courier New" w:hAnsi="Courier New" w:cs="Courier New" w:hint="default"/>
+      </w:rPr>
+    </w:lvl>
+    <w:lvl w:ilvl="8" w:tplc="0C070005" w:tentative="1">
+      <w:start w:val="1"/>
+      <w:numFmt w:val="bullet"/>
+      <w:lvlText w:val=""/>
+      <w:lvlJc w:val="left"/>
+      <w:pPr>
+        <w:ind w:left="6480" w:hanging="360"/>
+      </w:pPr>
+      <w:rPr>
+        <w:rFonts w:ascii="Wingdings" w:hAnsi="Wingdings" w:hint="default"/>
+      </w:rPr>
+    </w:lvl>
+  </w:abstractNum>
+  <w:abstractNum w:abstractNumId="7" w15:restartNumberingAfterBreak="0">
     <w:nsid w:val="6ED355D0"/>
     <w:multiLevelType w:val="hybridMultilevel"/>
     <w:tmpl w:val="3E441AAA"/>
@@ -1237,7 +1650,7 @@
     <w:abstractNumId w:val="1"/>
   </w:num>
   <w:num w:numId="2">
-    <w:abstractNumId w:val="6"/>
+    <w:abstractNumId w:val="7"/>
   </w:num>
   <w:num w:numId="3">
     <w:abstractNumId w:val="0"/>
@@ -1253,6 +1666,9 @@
   </w:num>
   <w:num w:numId="7">
     <w:abstractNumId w:val="5"/>
+  </w:num>
+  <w:num w:numId="8">
+    <w:abstractNumId w:val="6"/>
   </w:num>
 </w:numbering>
 </file>
@@ -1650,6 +2066,7 @@
   <w:style w:type="paragraph" w:default="1" w:styleId="Standard">
     <w:name w:val="Normal"/>
     <w:qFormat/>
+    <w:rsid w:val="00A32E3F"/>
   </w:style>
   <w:style w:type="paragraph" w:styleId="berschrift1">
     <w:name w:val="heading 1"/>
@@ -1731,6 +2148,50 @@
       <w:ind w:left="720"/>
       <w:contextualSpacing/>
     </w:pPr>
+  </w:style>
+  <w:style w:type="paragraph" w:styleId="Kopfzeile">
+    <w:name w:val="header"/>
+    <w:basedOn w:val="Standard"/>
+    <w:link w:val="KopfzeileZchn"/>
+    <w:uiPriority w:val="99"/>
+    <w:unhideWhenUsed/>
+    <w:rsid w:val="00A32E3F"/>
+    <w:pPr>
+      <w:tabs>
+        <w:tab w:val="center" w:pos="4536"/>
+        <w:tab w:val="right" w:pos="9072"/>
+      </w:tabs>
+      <w:spacing w:after="0" w:line="240" w:lineRule="auto"/>
+    </w:pPr>
+  </w:style>
+  <w:style w:type="character" w:customStyle="1" w:styleId="KopfzeileZchn">
+    <w:name w:val="Kopfzeile Zchn"/>
+    <w:basedOn w:val="Absatz-Standardschriftart"/>
+    <w:link w:val="Kopfzeile"/>
+    <w:uiPriority w:val="99"/>
+    <w:rsid w:val="00A32E3F"/>
+  </w:style>
+  <w:style w:type="paragraph" w:styleId="Fuzeile">
+    <w:name w:val="footer"/>
+    <w:basedOn w:val="Standard"/>
+    <w:link w:val="FuzeileZchn"/>
+    <w:uiPriority w:val="99"/>
+    <w:unhideWhenUsed/>
+    <w:rsid w:val="00A32E3F"/>
+    <w:pPr>
+      <w:tabs>
+        <w:tab w:val="center" w:pos="4536"/>
+        <w:tab w:val="right" w:pos="9072"/>
+      </w:tabs>
+      <w:spacing w:after="0" w:line="240" w:lineRule="auto"/>
+    </w:pPr>
+  </w:style>
+  <w:style w:type="character" w:customStyle="1" w:styleId="FuzeileZchn">
+    <w:name w:val="Fußzeile Zchn"/>
+    <w:basedOn w:val="Absatz-Standardschriftart"/>
+    <w:link w:val="Fuzeile"/>
+    <w:uiPriority w:val="99"/>
+    <w:rsid w:val="00A32E3F"/>
   </w:style>
 </w:styles>
 </file>

</xml_diff>